<commit_message>
Fifth commit: parameters are null through the layers and mispelling found in BookService interface and was fixed
</commit_message>
<xml_diff>
--- a/Documentation/Spring Boot Week 17 Final Project Requirements.docx
+++ b/Documentation/Spring Boot Week 17 Final Project Requirements.docx
@@ -139,14 +139,16 @@
           <w:color w:val="21252A"/>
           <w:sz w:val="24"/>
           <w:szCs w:val="24"/>
-        </w:rPr>
-      </w:pPr>
-      <w:r>
-        <w:rPr>
-          <w:rFonts w:ascii="Open Sans" w:eastAsia="Times New Roman" w:hAnsi="Open Sans" w:cs="Open Sans"/>
-          <w:color w:val="21252A"/>
-          <w:sz w:val="24"/>
-          <w:szCs w:val="24"/>
+          <w:highlight w:val="green"/>
+        </w:rPr>
+      </w:pPr>
+      <w:r>
+        <w:rPr>
+          <w:rFonts w:ascii="Open Sans" w:eastAsia="Times New Roman" w:hAnsi="Open Sans" w:cs="Open Sans"/>
+          <w:color w:val="21252A"/>
+          <w:sz w:val="24"/>
+          <w:szCs w:val="24"/>
+          <w:highlight w:val="green"/>
         </w:rPr>
         <w:t>Create your project in STS (or an IDE of your choice). Create the basic package structure for all of the layers (</w:t>
       </w:r>
@@ -157,6 +159,7 @@
           <w:color w:val="21252A"/>
           <w:sz w:val="24"/>
           <w:szCs w:val="24"/>
+          <w:highlight w:val="green"/>
         </w:rPr>
         <w:t>e.g.</w:t>
       </w:r>
@@ -167,6 +170,7 @@
           <w:color w:val="21252A"/>
           <w:sz w:val="24"/>
           <w:szCs w:val="24"/>
+          <w:highlight w:val="green"/>
         </w:rPr>
         <w:t xml:space="preserve"> controller, service, DAO, entity, </w:t>
       </w:r>
@@ -177,6 +181,7 @@
           <w:color w:val="21252A"/>
           <w:sz w:val="24"/>
           <w:szCs w:val="24"/>
+          <w:highlight w:val="green"/>
         </w:rPr>
         <w:t>errorhandling</w:t>
       </w:r>
@@ -187,6 +192,7 @@
           <w:color w:val="21252A"/>
           <w:sz w:val="24"/>
           <w:szCs w:val="24"/>
+          <w:highlight w:val="green"/>
         </w:rPr>
         <w:t>, etc.).</w:t>
       </w:r>
@@ -204,14 +210,16 @@
           <w:color w:val="21252A"/>
           <w:sz w:val="24"/>
           <w:szCs w:val="24"/>
-        </w:rPr>
-      </w:pPr>
-      <w:r>
-        <w:rPr>
-          <w:rFonts w:ascii="Open Sans" w:eastAsia="Times New Roman" w:hAnsi="Open Sans" w:cs="Open Sans"/>
-          <w:color w:val="21252A"/>
-          <w:sz w:val="24"/>
-          <w:szCs w:val="24"/>
+          <w:highlight w:val="green"/>
+        </w:rPr>
+      </w:pPr>
+      <w:r>
+        <w:rPr>
+          <w:rFonts w:ascii="Open Sans" w:eastAsia="Times New Roman" w:hAnsi="Open Sans" w:cs="Open Sans"/>
+          <w:color w:val="21252A"/>
+          <w:sz w:val="24"/>
+          <w:szCs w:val="24"/>
+          <w:highlight w:val="green"/>
         </w:rPr>
         <w:t>Create the entry point for your project.</w:t>
       </w:r>
@@ -237,6 +245,7 @@
           <w:color w:val="21252A"/>
           <w:sz w:val="24"/>
           <w:szCs w:val="24"/>
+          <w:highlight w:val="green"/>
         </w:rPr>
         <w:t>Create an Interface for each implemented class in the programming layers.</w:t>
       </w:r>
@@ -254,14 +263,16 @@
           <w:color w:val="21252A"/>
           <w:sz w:val="24"/>
           <w:szCs w:val="24"/>
-        </w:rPr>
-      </w:pPr>
-      <w:r>
-        <w:rPr>
-          <w:rFonts w:ascii="Open Sans" w:eastAsia="Times New Roman" w:hAnsi="Open Sans" w:cs="Open Sans"/>
-          <w:color w:val="21252A"/>
-          <w:sz w:val="24"/>
-          <w:szCs w:val="24"/>
+          <w:highlight w:val="yellow"/>
+        </w:rPr>
+      </w:pPr>
+      <w:r>
+        <w:rPr>
+          <w:rFonts w:ascii="Open Sans" w:eastAsia="Times New Roman" w:hAnsi="Open Sans" w:cs="Open Sans"/>
+          <w:color w:val="21252A"/>
+          <w:sz w:val="24"/>
+          <w:szCs w:val="24"/>
+          <w:highlight w:val="yellow"/>
         </w:rPr>
         <w:t xml:space="preserve">Modify the </w:t>
       </w:r>
@@ -272,6 +283,7 @@
           <w:color w:val="21252A"/>
           <w:sz w:val="24"/>
           <w:szCs w:val="24"/>
+          <w:highlight w:val="yellow"/>
         </w:rPr>
         <w:t>OpenAPIDocumentation</w:t>
       </w:r>
@@ -282,6 +294,7 @@
           <w:color w:val="21252A"/>
           <w:sz w:val="24"/>
           <w:szCs w:val="24"/>
+          <w:highlight w:val="yellow"/>
         </w:rPr>
         <w:t xml:space="preserve"> in the Controller Interface to represent the correct responses for each of your operations. (</w:t>
       </w:r>
@@ -292,6 +305,7 @@
           <w:color w:val="21252A"/>
           <w:sz w:val="24"/>
           <w:szCs w:val="24"/>
+          <w:highlight w:val="yellow"/>
         </w:rPr>
         <w:t>e.g.</w:t>
       </w:r>
@@ -302,6 +316,7 @@
           <w:color w:val="21252A"/>
           <w:sz w:val="24"/>
           <w:szCs w:val="24"/>
+          <w:highlight w:val="yellow"/>
         </w:rPr>
         <w:t xml:space="preserve"> @GetMapping expects an </w:t>
       </w:r>
@@ -312,6 +327,7 @@
           <w:color w:val="21252A"/>
           <w:sz w:val="24"/>
           <w:szCs w:val="24"/>
+          <w:highlight w:val="yellow"/>
         </w:rPr>
         <w:t>HTTPStatus.OK</w:t>
       </w:r>
@@ -322,6 +338,7 @@
           <w:color w:val="21252A"/>
           <w:sz w:val="24"/>
           <w:szCs w:val="24"/>
+          <w:highlight w:val="yellow"/>
         </w:rPr>
         <w:t xml:space="preserve">, but a @PostMapping expects an </w:t>
       </w:r>
@@ -332,6 +349,7 @@
           <w:color w:val="21252A"/>
           <w:sz w:val="24"/>
           <w:szCs w:val="24"/>
+          <w:highlight w:val="yellow"/>
         </w:rPr>
         <w:t>HTTPStatus.CREATED</w:t>
       </w:r>
@@ -342,6 +360,7 @@
           <w:color w:val="21252A"/>
           <w:sz w:val="24"/>
           <w:szCs w:val="24"/>
+          <w:highlight w:val="yellow"/>
         </w:rPr>
         <w:t>)</w:t>
       </w:r>

</xml_diff>